<commit_message>
lab 3, notecards for week 3
</commit_message>
<xml_diff>
--- a/R Resources/weeks5_6_7_notecards.docx
+++ b/R Resources/weeks5_6_7_notecards.docx
@@ -10,13 +10,593 @@
         <w:tblLook w:val="04A0" w:firstRow="1" w:lastRow="0" w:firstColumn="1" w:lastColumn="0" w:noHBand="0" w:noVBand="1"/>
       </w:tblPr>
       <w:tblGrid>
-        <w:gridCol w:w="10800"/>
+        <w:gridCol w:w="11026"/>
       </w:tblGrid>
       <w:tr>
         <w:tc>
           <w:tcPr>
             <w:tcW w:w="10800" w:type="dxa"/>
           </w:tcPr>
+          <w:tbl>
+            <w:tblPr>
+              <w:tblStyle w:val="TableGrid"/>
+              <w:tblW w:w="10800" w:type="dxa"/>
+              <w:tblLook w:val="04A0" w:firstRow="1" w:lastRow="0" w:firstColumn="1" w:lastColumn="0" w:noHBand="0" w:noVBand="1"/>
+            </w:tblPr>
+            <w:tblGrid>
+              <w:gridCol w:w="10800"/>
+            </w:tblGrid>
+            <w:tr>
+              <w:tc>
+                <w:tcPr>
+                  <w:tcW w:w="10800" w:type="dxa"/>
+                  <w:tcBorders>
+                    <w:top w:val="single" w:sz="4" w:space="0" w:color="auto"/>
+                    <w:left w:val="single" w:sz="4" w:space="0" w:color="auto"/>
+                    <w:bottom w:val="single" w:sz="4" w:space="0" w:color="auto"/>
+                    <w:right w:val="single" w:sz="4" w:space="0" w:color="auto"/>
+                  </w:tcBorders>
+                </w:tcPr>
+                <w:p>
+                  <w:pPr>
+                    <w:jc w:val="center"/>
+                    <w:rPr>
+                      <w:b/>
+                      <w:bCs/>
+                      <w:sz w:val="28"/>
+                      <w:szCs w:val="28"/>
+                    </w:rPr>
+                  </w:pPr>
+                  <w:r>
+                    <w:rPr>
+                      <w:b/>
+                      <w:bCs/>
+                      <w:sz w:val="28"/>
+                      <w:szCs w:val="28"/>
+                    </w:rPr>
+                    <w:t>Plotting the Bootstrap Distribution</w:t>
+                  </w:r>
+                </w:p>
+                <w:p>
+                  <w:pPr>
+                    <w:jc w:val="center"/>
+                    <w:rPr>
+                      <w:b/>
+                      <w:bCs/>
+                      <w:sz w:val="28"/>
+                      <w:szCs w:val="28"/>
+                    </w:rPr>
+                  </w:pPr>
+                </w:p>
+                <w:p>
+                  <w:pPr>
+                    <w:rPr>
+                      <w:rFonts w:ascii="Courier New" w:hAnsi="Courier New" w:cs="Courier New"/>
+                      <w:color w:val="000000" w:themeColor="text1"/>
+                    </w:rPr>
+                  </w:pPr>
+                  <w:r>
+                    <w:rPr>
+                      <w:rFonts w:ascii="Courier New" w:hAnsi="Courier New" w:cs="Courier New"/>
+                      <w:color w:val="000000" w:themeColor="text1"/>
+                    </w:rPr>
+                    <w:t xml:space="preserve">visualize(data = bootstrap, </w:t>
+                  </w:r>
+                </w:p>
+                <w:p>
+                  <w:pPr>
+                    <w:rPr>
+                      <w:rFonts w:ascii="Courier New" w:hAnsi="Courier New" w:cs="Courier New"/>
+                      <w:color w:val="000000" w:themeColor="text1"/>
+                    </w:rPr>
+                  </w:pPr>
+                  <w:r>
+                    <w:rPr>
+                      <w:rFonts w:ascii="Courier New" w:hAnsi="Courier New" w:cs="Courier New"/>
+                      <w:color w:val="000000" w:themeColor="text1"/>
+                    </w:rPr>
+                    <w:t xml:space="preserve">          method = “simulation”)</w:t>
+                  </w:r>
+                </w:p>
+                <w:p>
+                  <w:pPr>
+                    <w:rPr>
+                      <w:rFonts w:ascii="Courier New" w:hAnsi="Courier New" w:cs="Courier New"/>
+                      <w:color w:val="000000" w:themeColor="text1"/>
+                    </w:rPr>
+                  </w:pPr>
+                </w:p>
+                <w:p>
+                  <w:pPr>
+                    <w:rPr>
+                      <w:i/>
+                      <w:iCs/>
+                      <w:sz w:val="22"/>
+                      <w:szCs w:val="22"/>
+                    </w:rPr>
+                  </w:pPr>
+                  <w:r>
+                    <w:rPr>
+                      <w:b/>
+                      <w:bCs/>
+                      <w:i/>
+                      <w:iCs/>
+                    </w:rPr>
+                    <w:t xml:space="preserve">Note: </w:t>
+                  </w:r>
+                  <w:r>
+                    <w:rPr>
+                      <w:i/>
+                      <w:iCs/>
+                    </w:rPr>
+                    <w:t xml:space="preserve">This is </w:t>
+                  </w:r>
+                  <w:r>
+                    <w:rPr>
+                      <w:b/>
+                      <w:bCs/>
+                      <w:i/>
+                      <w:iCs/>
+                    </w:rPr>
+                    <w:t>the same</w:t>
+                  </w:r>
+                  <w:r>
+                    <w:rPr>
+                      <w:i/>
+                      <w:iCs/>
+                    </w:rPr>
+                    <w:t xml:space="preserve"> as plotting the bootstrap for one mean! </w:t>
+                  </w:r>
+                </w:p>
+                <w:p>
+                  <w:pPr>
+                    <w:rPr>
+                      <w:rFonts w:asciiTheme="majorHAnsi" w:hAnsiTheme="majorHAnsi" w:cstheme="majorHAnsi"/>
+                      <w:sz w:val="22"/>
+                      <w:szCs w:val="22"/>
+                    </w:rPr>
+                  </w:pPr>
+                </w:p>
+              </w:tc>
+            </w:tr>
+            <w:tr>
+              <w:tc>
+                <w:tcPr>
+                  <w:tcW w:w="10800" w:type="dxa"/>
+                  <w:tcBorders>
+                    <w:top w:val="single" w:sz="4" w:space="0" w:color="auto"/>
+                    <w:left w:val="single" w:sz="4" w:space="0" w:color="auto"/>
+                    <w:bottom w:val="single" w:sz="4" w:space="0" w:color="auto"/>
+                    <w:right w:val="single" w:sz="4" w:space="0" w:color="auto"/>
+                  </w:tcBorders>
+                </w:tcPr>
+                <w:p>
+                  <w:pPr>
+                    <w:jc w:val="center"/>
+                    <w:rPr>
+                      <w:b/>
+                      <w:bCs/>
+                      <w:sz w:val="28"/>
+                      <w:szCs w:val="28"/>
+                    </w:rPr>
+                  </w:pPr>
+                  <w:r>
+                    <w:rPr>
+                      <w:b/>
+                      <w:bCs/>
+                      <w:sz w:val="28"/>
+                      <w:szCs w:val="28"/>
+                    </w:rPr>
+                    <w:t>Obtaining the Sample Slope</w:t>
+                  </w:r>
+                </w:p>
+                <w:p>
+                  <w:pPr>
+                    <w:jc w:val="center"/>
+                    <w:rPr>
+                      <w:b/>
+                      <w:bCs/>
+                      <w:sz w:val="28"/>
+                      <w:szCs w:val="28"/>
+                    </w:rPr>
+                  </w:pPr>
+                </w:p>
+                <w:p>
+                  <w:pPr>
+                    <w:rPr>
+                      <w:rFonts w:ascii="Courier New" w:hAnsi="Courier New" w:cs="Courier New"/>
+                    </w:rPr>
+                  </w:pPr>
+                  <w:proofErr w:type="spellStart"/>
+                  <w:r>
+                    <w:rPr>
+                      <w:rFonts w:ascii="Courier New" w:hAnsi="Courier New" w:cs="Courier New"/>
+                      <w:color w:val="000000" w:themeColor="text1"/>
+                    </w:rPr>
+                    <w:t>obs_mean</w:t>
+                  </w:r>
+                  <w:proofErr w:type="spellEnd"/>
+                  <w:r>
+                    <w:rPr>
+                      <w:rFonts w:ascii="Courier New" w:hAnsi="Courier New" w:cs="Courier New"/>
+                      <w:color w:val="000000" w:themeColor="text1"/>
+                    </w:rPr>
+                    <w:t xml:space="preserve"> &lt;- </w:t>
+                  </w:r>
+                  <w:r>
+                    <w:rPr>
+                      <w:rFonts w:ascii="Courier New" w:hAnsi="Courier New" w:cs="Courier New"/>
+                      <w:color w:val="FF0000"/>
+                    </w:rPr>
+                    <w:t>&lt;NAME OF DATASET&gt;</w:t>
+                  </w:r>
+                  <w:r>
+                    <w:rPr>
+                      <w:rFonts w:ascii="Courier New" w:hAnsi="Courier New" w:cs="Courier New"/>
+                    </w:rPr>
+                    <w:t xml:space="preserve"> %&gt;%</w:t>
+                  </w:r>
+                </w:p>
+                <w:p>
+                  <w:pPr>
+                    <w:rPr>
+                      <w:rFonts w:ascii="Courier New" w:hAnsi="Courier New" w:cs="Courier New"/>
+                      <w:color w:val="FF0000"/>
+                    </w:rPr>
+                  </w:pPr>
+                  <w:r>
+                    <w:rPr>
+                      <w:rFonts w:ascii="Courier New" w:hAnsi="Courier New" w:cs="Courier New"/>
+                    </w:rPr>
+                    <w:t xml:space="preserve">  specify(response = </w:t>
+                  </w:r>
+                  <w:r>
+                    <w:rPr>
+                      <w:rFonts w:ascii="Courier New" w:hAnsi="Courier New" w:cs="Courier New"/>
+                      <w:color w:val="FF0000"/>
+                    </w:rPr>
+                    <w:t>&lt;NAME OF Y-VARIABLE&gt;</w:t>
+                  </w:r>
+                  <w:r>
+                    <w:rPr>
+                      <w:rFonts w:ascii="Courier New" w:hAnsi="Courier New" w:cs="Courier New"/>
+                      <w:color w:val="000000" w:themeColor="text1"/>
+                    </w:rPr>
+                    <w:t>,</w:t>
+                  </w:r>
+                  <w:r>
+                    <w:rPr>
+                      <w:rFonts w:ascii="Courier New" w:hAnsi="Courier New" w:cs="Courier New"/>
+                      <w:color w:val="FF0000"/>
+                    </w:rPr>
+                    <w:t xml:space="preserve"> </w:t>
+                  </w:r>
+                </w:p>
+                <w:p>
+                  <w:pPr>
+                    <w:rPr>
+                      <w:rFonts w:ascii="Courier New" w:hAnsi="Courier New" w:cs="Courier New"/>
+                    </w:rPr>
+                  </w:pPr>
+                  <w:r>
+                    <w:rPr>
+                      <w:rFonts w:ascii="Courier New" w:hAnsi="Courier New" w:cs="Courier New"/>
+                      <w:color w:val="FF0000"/>
+                    </w:rPr>
+                    <w:t xml:space="preserve">          </w:t>
+                  </w:r>
+                  <w:r>
+                    <w:rPr>
+                      <w:rFonts w:ascii="Courier New" w:hAnsi="Courier New" w:cs="Courier New"/>
+                      <w:color w:val="000000" w:themeColor="text1"/>
+                    </w:rPr>
+                    <w:t>explanatory =</w:t>
+                  </w:r>
+                  <w:r>
+                    <w:rPr>
+                      <w:rFonts w:ascii="Courier New" w:hAnsi="Courier New" w:cs="Courier New"/>
+                      <w:color w:val="FF0000"/>
+                    </w:rPr>
+                    <w:t xml:space="preserve"> &lt;NAME OF X-VARIABLE&gt;</w:t>
+                  </w:r>
+                  <w:r>
+                    <w:rPr>
+                      <w:rFonts w:ascii="Courier New" w:hAnsi="Courier New" w:cs="Courier New"/>
+                    </w:rPr>
+                    <w:t xml:space="preserve">) %&gt;% </w:t>
+                  </w:r>
+                </w:p>
+                <w:p>
+                  <w:pPr>
+                    <w:rPr>
+                      <w:rFonts w:ascii="Courier New" w:hAnsi="Courier New" w:cs="Courier New"/>
+                    </w:rPr>
+                  </w:pPr>
+                  <w:r>
+                    <w:rPr>
+                      <w:rFonts w:ascii="Courier New" w:hAnsi="Courier New" w:cs="Courier New"/>
+                    </w:rPr>
+                    <w:t xml:space="preserve">  calculate(stat = "mean")</w:t>
+                  </w:r>
+                </w:p>
+                <w:p>
+                  <w:pPr>
+                    <w:rPr>
+                      <w:rFonts w:ascii="Courier New" w:hAnsi="Courier New" w:cs="Courier New"/>
+                    </w:rPr>
+                  </w:pPr>
+                </w:p>
+                <w:p>
+                  <w:pPr>
+                    <w:rPr>
+                      <w:i/>
+                      <w:iCs/>
+                      <w:sz w:val="22"/>
+                      <w:szCs w:val="22"/>
+                    </w:rPr>
+                  </w:pPr>
+                  <w:r>
+                    <w:rPr>
+                      <w:b/>
+                      <w:bCs/>
+                      <w:i/>
+                      <w:iCs/>
+                    </w:rPr>
+                    <w:t xml:space="preserve">Note: </w:t>
+                  </w:r>
+                  <w:r>
+                    <w:rPr>
+                      <w:i/>
+                      <w:iCs/>
+                    </w:rPr>
+                    <w:t xml:space="preserve">This step </w:t>
+                  </w:r>
+                  <w:r>
+                    <w:rPr>
+                      <w:b/>
+                      <w:bCs/>
+                      <w:i/>
+                      <w:iCs/>
+                    </w:rPr>
+                    <w:t xml:space="preserve">must </w:t>
+                  </w:r>
+                  <w:r>
+                    <w:rPr>
+                      <w:i/>
+                      <w:iCs/>
+                    </w:rPr>
+                    <w:t>be done</w:t>
+                  </w:r>
+                  <w:r>
+                    <w:rPr>
+                      <w:b/>
+                      <w:bCs/>
+                      <w:i/>
+                      <w:iCs/>
+                    </w:rPr>
+                    <w:t xml:space="preserve"> before</w:t>
+                  </w:r>
+                  <w:r>
+                    <w:rPr>
+                      <w:i/>
+                      <w:iCs/>
+                    </w:rPr>
+                    <w:t xml:space="preserve"> you find your confidence interval!</w:t>
+                  </w:r>
+                </w:p>
+                <w:p>
+                  <w:pPr>
+                    <w:jc w:val="center"/>
+                    <w:rPr>
+                      <w:b/>
+                      <w:bCs/>
+                      <w:sz w:val="28"/>
+                      <w:szCs w:val="28"/>
+                    </w:rPr>
+                  </w:pPr>
+                </w:p>
+              </w:tc>
+            </w:tr>
+            <w:tr>
+              <w:tc>
+                <w:tcPr>
+                  <w:tcW w:w="10800" w:type="dxa"/>
+                  <w:tcBorders>
+                    <w:top w:val="single" w:sz="4" w:space="0" w:color="auto"/>
+                    <w:left w:val="single" w:sz="4" w:space="0" w:color="auto"/>
+                    <w:bottom w:val="single" w:sz="4" w:space="0" w:color="auto"/>
+                    <w:right w:val="single" w:sz="4" w:space="0" w:color="auto"/>
+                  </w:tcBorders>
+                </w:tcPr>
+                <w:p>
+                  <w:pPr>
+                    <w:jc w:val="center"/>
+                    <w:rPr>
+                      <w:b/>
+                      <w:bCs/>
+                      <w:sz w:val="28"/>
+                      <w:szCs w:val="28"/>
+                    </w:rPr>
+                  </w:pPr>
+                  <w:r>
+                    <w:rPr>
+                      <w:b/>
+                      <w:bCs/>
+                      <w:sz w:val="28"/>
+                      <w:szCs w:val="28"/>
+                    </w:rPr>
+                    <w:t>Obtaining a Confidence Interval from a Bootstrap Distribution</w:t>
+                  </w:r>
+                </w:p>
+                <w:p>
+                  <w:pPr>
+                    <w:jc w:val="center"/>
+                    <w:rPr>
+                      <w:b/>
+                      <w:bCs/>
+                      <w:sz w:val="28"/>
+                      <w:szCs w:val="28"/>
+                    </w:rPr>
+                  </w:pPr>
+                </w:p>
+                <w:p>
+                  <w:pPr>
+                    <w:rPr>
+                      <w:rFonts w:ascii="Courier New" w:hAnsi="Courier New" w:cs="Courier New"/>
+                    </w:rPr>
+                  </w:pPr>
+                  <w:proofErr w:type="spellStart"/>
+                  <w:r>
+                    <w:rPr>
+                      <w:rFonts w:ascii="Courier New" w:hAnsi="Courier New" w:cs="Courier New"/>
+                    </w:rPr>
+                    <w:t>get_confidence_interval</w:t>
+                  </w:r>
+                  <w:proofErr w:type="spellEnd"/>
+                  <w:r>
+                    <w:rPr>
+                      <w:rFonts w:ascii="Courier New" w:hAnsi="Courier New" w:cs="Courier New"/>
+                    </w:rPr>
+                    <w:t xml:space="preserve">(x = bootstrap, </w:t>
+                  </w:r>
+                </w:p>
+                <w:p>
+                  <w:pPr>
+                    <w:rPr>
+                      <w:rFonts w:ascii="Courier New" w:hAnsi="Courier New" w:cs="Courier New"/>
+                    </w:rPr>
+                  </w:pPr>
+                  <w:r>
+                    <w:rPr>
+                      <w:rFonts w:ascii="Courier New" w:hAnsi="Courier New" w:cs="Courier New"/>
+                    </w:rPr>
+                    <w:t xml:space="preserve">                        </w:t>
+                  </w:r>
+                  <w:r>
+                    <w:rPr>
+                      <w:rFonts w:ascii="Courier New" w:hAnsi="Courier New" w:cs="Courier New"/>
+                      <w:color w:val="0070C0"/>
+                    </w:rPr>
+                    <w:t>level = 0.95</w:t>
+                  </w:r>
+                  <w:r>
+                    <w:rPr>
+                      <w:rFonts w:ascii="Courier New" w:hAnsi="Courier New" w:cs="Courier New"/>
+                    </w:rPr>
+                    <w:t xml:space="preserve">, </w:t>
+                  </w:r>
+                </w:p>
+                <w:p>
+                  <w:pPr>
+                    <w:rPr>
+                      <w:rFonts w:ascii="Courier New" w:hAnsi="Courier New" w:cs="Courier New"/>
+                    </w:rPr>
+                  </w:pPr>
+                  <w:r>
+                    <w:rPr>
+                      <w:rFonts w:ascii="Courier New" w:hAnsi="Courier New" w:cs="Courier New"/>
+                    </w:rPr>
+                    <w:t xml:space="preserve">                        type = “percentile”, </w:t>
+                  </w:r>
+                </w:p>
+                <w:p>
+                  <w:pPr>
+                    <w:rPr>
+                      <w:rFonts w:ascii="Courier New" w:hAnsi="Courier New" w:cs="Courier New"/>
+                    </w:rPr>
+                  </w:pPr>
+                  <w:r>
+                    <w:rPr>
+                      <w:rFonts w:ascii="Courier New" w:hAnsi="Courier New" w:cs="Courier New"/>
+                    </w:rPr>
+                    <w:t xml:space="preserve">                        </w:t>
+                  </w:r>
+                  <w:proofErr w:type="spellStart"/>
+                  <w:r>
+                    <w:rPr>
+                      <w:rFonts w:ascii="Courier New" w:hAnsi="Courier New" w:cs="Courier New"/>
+                    </w:rPr>
+                    <w:t>point_estimate</w:t>
+                  </w:r>
+                  <w:proofErr w:type="spellEnd"/>
+                  <w:r>
+                    <w:rPr>
+                      <w:rFonts w:ascii="Courier New" w:hAnsi="Courier New" w:cs="Courier New"/>
+                    </w:rPr>
+                    <w:t xml:space="preserve"> = </w:t>
+                  </w:r>
+                  <w:proofErr w:type="spellStart"/>
+                  <w:r>
+                    <w:rPr>
+                      <w:rFonts w:ascii="Courier New" w:hAnsi="Courier New" w:cs="Courier New"/>
+                    </w:rPr>
+                    <w:t>obs_mean</w:t>
+                  </w:r>
+                  <w:proofErr w:type="spellEnd"/>
+                  <w:r>
+                    <w:rPr>
+                      <w:rFonts w:ascii="Courier New" w:hAnsi="Courier New" w:cs="Courier New"/>
+                    </w:rPr>
+                    <w:t>)</w:t>
+                  </w:r>
+                </w:p>
+                <w:p/>
+                <w:p>
+                  <w:pPr>
+                    <w:rPr>
+                      <w:i/>
+                      <w:iCs/>
+                      <w:sz w:val="22"/>
+                      <w:szCs w:val="22"/>
+                    </w:rPr>
+                  </w:pPr>
+                  <w:r>
+                    <w:rPr>
+                      <w:b/>
+                      <w:bCs/>
+                      <w:i/>
+                      <w:iCs/>
+                    </w:rPr>
+                    <w:t xml:space="preserve">Note: </w:t>
+                  </w:r>
+                  <w:r>
+                    <w:rPr>
+                      <w:i/>
+                      <w:iCs/>
+                    </w:rPr>
+                    <w:t xml:space="preserve">This is </w:t>
+                  </w:r>
+                  <w:r>
+                    <w:rPr>
+                      <w:b/>
+                      <w:bCs/>
+                      <w:i/>
+                      <w:iCs/>
+                    </w:rPr>
+                    <w:t>the same</w:t>
+                  </w:r>
+                  <w:r>
+                    <w:rPr>
+                      <w:i/>
+                      <w:iCs/>
+                    </w:rPr>
+                    <w:t xml:space="preserve"> as how you found a confidence interval for one mean! </w:t>
+                  </w:r>
+                </w:p>
+                <w:p>
+                  <w:pPr>
+                    <w:jc w:val="center"/>
+                    <w:rPr>
+                      <w:b/>
+                      <w:bCs/>
+                      <w:sz w:val="28"/>
+                      <w:szCs w:val="28"/>
+                    </w:rPr>
+                  </w:pPr>
+                </w:p>
+              </w:tc>
+            </w:tr>
+          </w:tbl>
           <w:p>
             <w:pPr>
               <w:jc w:val="center"/>
@@ -25,380 +605,6 @@
                 <w:bCs/>
                 <w:sz w:val="28"/>
                 <w:szCs w:val="28"/>
-              </w:rPr>
-            </w:pPr>
-            <w:r>
-              <w:rPr>
-                <w:b/>
-                <w:bCs/>
-                <w:sz w:val="28"/>
-                <w:szCs w:val="28"/>
-              </w:rPr>
-              <w:t>Performing a t-test for a Difference in Means</w:t>
-            </w:r>
-          </w:p>
-          <w:p>
-            <w:pPr>
-              <w:jc w:val="center"/>
-              <w:rPr>
-                <w:b/>
-                <w:bCs/>
-                <w:sz w:val="28"/>
-                <w:szCs w:val="28"/>
-              </w:rPr>
-            </w:pPr>
-          </w:p>
-          <w:p>
-            <w:pPr>
-              <w:rPr>
-                <w:rFonts w:ascii="Courier New" w:hAnsi="Courier New" w:cs="Courier New"/>
-              </w:rPr>
-            </w:pPr>
-            <w:proofErr w:type="spellStart"/>
-            <w:r>
-              <w:rPr>
-                <w:rFonts w:ascii="Courier New" w:hAnsi="Courier New" w:cs="Courier New"/>
-              </w:rPr>
-              <w:t>t_test</w:t>
-            </w:r>
-            <w:proofErr w:type="spellEnd"/>
-            <w:r>
-              <w:rPr>
-                <w:rFonts w:ascii="Courier New" w:hAnsi="Courier New" w:cs="Courier New"/>
-              </w:rPr>
-              <w:t xml:space="preserve">(x = </w:t>
-            </w:r>
-            <w:r>
-              <w:rPr>
-                <w:rFonts w:ascii="Courier New" w:hAnsi="Courier New" w:cs="Courier New"/>
-                <w:color w:val="FF0000"/>
-              </w:rPr>
-              <w:t>&lt;NAME OF DATASET&gt;</w:t>
-            </w:r>
-            <w:r>
-              <w:rPr>
-                <w:rFonts w:ascii="Courier New" w:hAnsi="Courier New" w:cs="Courier New"/>
-              </w:rPr>
-              <w:t xml:space="preserve">, </w:t>
-            </w:r>
-          </w:p>
-          <w:p>
-            <w:pPr>
-              <w:rPr>
-                <w:rFonts w:ascii="Courier New" w:hAnsi="Courier New" w:cs="Courier New"/>
-              </w:rPr>
-            </w:pPr>
-            <w:r>
-              <w:rPr>
-                <w:rFonts w:ascii="Courier New" w:hAnsi="Courier New" w:cs="Courier New"/>
-              </w:rPr>
-              <w:t xml:space="preserve">       response = </w:t>
-            </w:r>
-            <w:r>
-              <w:rPr>
-                <w:rFonts w:ascii="Courier New" w:hAnsi="Courier New" w:cs="Courier New"/>
-                <w:color w:val="FF0000"/>
-              </w:rPr>
-              <w:t xml:space="preserve">&lt;NAME OF </w:t>
-            </w:r>
-            <w:r>
-              <w:rPr>
-                <w:rFonts w:ascii="Courier New" w:hAnsi="Courier New" w:cs="Courier New"/>
-                <w:color w:val="FF0000"/>
-              </w:rPr>
-              <w:t xml:space="preserve">NUMERICAL </w:t>
-            </w:r>
-            <w:r>
-              <w:rPr>
-                <w:rFonts w:ascii="Courier New" w:hAnsi="Courier New" w:cs="Courier New"/>
-                <w:color w:val="FF0000"/>
-              </w:rPr>
-              <w:t>VARIABLE&gt;</w:t>
-            </w:r>
-            <w:r>
-              <w:rPr>
-                <w:rFonts w:ascii="Courier New" w:hAnsi="Courier New" w:cs="Courier New"/>
-              </w:rPr>
-              <w:t>,</w:t>
-            </w:r>
-          </w:p>
-          <w:p>
-            <w:pPr>
-              <w:rPr>
-                <w:rFonts w:ascii="Courier New" w:hAnsi="Courier New" w:cs="Courier New"/>
-              </w:rPr>
-            </w:pPr>
-            <w:r>
-              <w:rPr>
-                <w:rFonts w:ascii="Courier New" w:hAnsi="Courier New" w:cs="Courier New"/>
-              </w:rPr>
-              <w:t xml:space="preserve">       explanatory = </w:t>
-            </w:r>
-            <w:r>
-              <w:rPr>
-                <w:rFonts w:ascii="Courier New" w:hAnsi="Courier New" w:cs="Courier New"/>
-                <w:color w:val="FF0000"/>
-              </w:rPr>
-              <w:t xml:space="preserve">&lt;NAME OF </w:t>
-            </w:r>
-            <w:r>
-              <w:rPr>
-                <w:rFonts w:ascii="Courier New" w:hAnsi="Courier New" w:cs="Courier New"/>
-                <w:color w:val="FF0000"/>
-              </w:rPr>
-              <w:t xml:space="preserve">CATEGORICAL </w:t>
-            </w:r>
-            <w:r>
-              <w:rPr>
-                <w:rFonts w:ascii="Courier New" w:hAnsi="Courier New" w:cs="Courier New"/>
-                <w:color w:val="FF0000"/>
-              </w:rPr>
-              <w:t>VARIABLE&gt;</w:t>
-            </w:r>
-            <w:r>
-              <w:rPr>
-                <w:rFonts w:ascii="Courier New" w:hAnsi="Courier New" w:cs="Courier New"/>
-              </w:rPr>
-              <w:t>,</w:t>
-            </w:r>
-            <w:r>
-              <w:rPr>
-                <w:rFonts w:ascii="Courier New" w:hAnsi="Courier New" w:cs="Courier New"/>
-              </w:rPr>
-              <w:t xml:space="preserve"> </w:t>
-            </w:r>
-          </w:p>
-          <w:p>
-            <w:pPr>
-              <w:rPr>
-                <w:rFonts w:ascii="Courier New" w:hAnsi="Courier New" w:cs="Courier New"/>
-              </w:rPr>
-            </w:pPr>
-            <w:r>
-              <w:rPr>
-                <w:rFonts w:ascii="Courier New" w:hAnsi="Courier New" w:cs="Courier New"/>
-              </w:rPr>
-              <w:t xml:space="preserve">       </w:t>
-            </w:r>
-            <w:proofErr w:type="spellStart"/>
-            <w:r>
-              <w:rPr>
-                <w:rFonts w:ascii="Courier New" w:hAnsi="Courier New" w:cs="Courier New"/>
-              </w:rPr>
-              <w:t>conf_int</w:t>
-            </w:r>
-            <w:proofErr w:type="spellEnd"/>
-            <w:r>
-              <w:rPr>
-                <w:rFonts w:ascii="Courier New" w:hAnsi="Courier New" w:cs="Courier New"/>
-              </w:rPr>
-              <w:t xml:space="preserve"> = </w:t>
-            </w:r>
-            <w:r>
-              <w:rPr>
-                <w:rFonts w:ascii="Courier New" w:hAnsi="Courier New" w:cs="Courier New"/>
-              </w:rPr>
-              <w:t>TRUE</w:t>
-            </w:r>
-            <w:r>
-              <w:rPr>
-                <w:rFonts w:ascii="Courier New" w:hAnsi="Courier New" w:cs="Courier New"/>
-              </w:rPr>
-              <w:t xml:space="preserve">, </w:t>
-            </w:r>
-          </w:p>
-          <w:p>
-            <w:pPr>
-              <w:rPr>
-                <w:rFonts w:ascii="Courier New" w:hAnsi="Courier New" w:cs="Courier New"/>
-              </w:rPr>
-            </w:pPr>
-            <w:r>
-              <w:rPr>
-                <w:rFonts w:ascii="Courier New" w:hAnsi="Courier New" w:cs="Courier New"/>
-              </w:rPr>
-              <w:t xml:space="preserve">       </w:t>
-            </w:r>
-            <w:proofErr w:type="spellStart"/>
-            <w:r>
-              <w:rPr>
-                <w:rFonts w:ascii="Courier New" w:hAnsi="Courier New" w:cs="Courier New"/>
-              </w:rPr>
-              <w:t>conf</w:t>
-            </w:r>
-            <w:r>
-              <w:rPr>
-                <w:rFonts w:ascii="Courier New" w:hAnsi="Courier New" w:cs="Courier New"/>
-              </w:rPr>
-              <w:t>_</w:t>
-            </w:r>
-            <w:r>
-              <w:rPr>
-                <w:rFonts w:ascii="Courier New" w:hAnsi="Courier New" w:cs="Courier New"/>
-              </w:rPr>
-              <w:t>level</w:t>
-            </w:r>
-            <w:proofErr w:type="spellEnd"/>
-            <w:r>
-              <w:rPr>
-                <w:rFonts w:ascii="Courier New" w:hAnsi="Courier New" w:cs="Courier New"/>
-              </w:rPr>
-              <w:t xml:space="preserve"> = </w:t>
-            </w:r>
-            <w:r>
-              <w:rPr>
-                <w:rFonts w:ascii="Courier New" w:hAnsi="Courier New" w:cs="Courier New"/>
-                <w:color w:val="0070C0"/>
-              </w:rPr>
-              <w:t>0.90</w:t>
-            </w:r>
-            <w:r>
-              <w:rPr>
-                <w:rFonts w:ascii="Courier New" w:hAnsi="Courier New" w:cs="Courier New"/>
-              </w:rPr>
-              <w:t xml:space="preserve">, </w:t>
-            </w:r>
-          </w:p>
-          <w:p>
-            <w:pPr>
-              <w:rPr>
-                <w:rFonts w:ascii="Courier New" w:hAnsi="Courier New" w:cs="Courier New"/>
-              </w:rPr>
-            </w:pPr>
-            <w:r>
-              <w:rPr>
-                <w:rFonts w:ascii="Courier New" w:hAnsi="Courier New" w:cs="Courier New"/>
-              </w:rPr>
-              <w:t xml:space="preserve">       alternative = </w:t>
-            </w:r>
-            <w:r>
-              <w:rPr>
-                <w:rFonts w:ascii="Courier New" w:hAnsi="Courier New" w:cs="Courier New"/>
-                <w:color w:val="00B050"/>
-              </w:rPr>
-              <w:t>"two-sided"</w:t>
-            </w:r>
-            <w:r>
-              <w:rPr>
-                <w:rFonts w:ascii="Courier New" w:hAnsi="Courier New" w:cs="Courier New"/>
-              </w:rPr>
-              <w:t>)</w:t>
-            </w:r>
-          </w:p>
-          <w:p>
-            <w:pPr>
-              <w:rPr>
-                <w:b/>
-                <w:bCs/>
-                <w:i/>
-                <w:iCs/>
-              </w:rPr>
-            </w:pPr>
-          </w:p>
-          <w:p>
-            <w:pPr>
-              <w:rPr>
-                <w:color w:val="0070C0"/>
-              </w:rPr>
-            </w:pPr>
-            <w:r>
-              <w:rPr>
-                <w:b/>
-                <w:bCs/>
-                <w:i/>
-                <w:iCs/>
-              </w:rPr>
-              <w:t>Note:</w:t>
-            </w:r>
-            <w:r>
-              <w:rPr>
-                <w:b/>
-                <w:bCs/>
-                <w:i/>
-                <w:iCs/>
-              </w:rPr>
-              <w:t xml:space="preserve"> </w:t>
-            </w:r>
-            <w:r>
-              <w:t xml:space="preserve">If you want a 95% confidence interval, you change </w:t>
-            </w:r>
-            <w:proofErr w:type="spellStart"/>
-            <w:r>
-              <w:rPr>
-                <w:rFonts w:ascii="Courier New" w:hAnsi="Courier New" w:cs="Courier New"/>
-                <w:color w:val="0070C0"/>
-                <w:sz w:val="20"/>
-                <w:szCs w:val="20"/>
-              </w:rPr>
-              <w:t>conf_level</w:t>
-            </w:r>
-            <w:proofErr w:type="spellEnd"/>
-            <w:r>
-              <w:rPr>
-                <w:color w:val="0070C0"/>
-              </w:rPr>
-              <w:t xml:space="preserve"> to 0.95</w:t>
-            </w:r>
-          </w:p>
-          <w:p>
-            <w:pPr>
-              <w:rPr>
-                <w:color w:val="00B050"/>
-              </w:rPr>
-            </w:pPr>
-            <w:r>
-              <w:rPr>
-                <w:b/>
-                <w:bCs/>
-                <w:i/>
-                <w:iCs/>
-              </w:rPr>
-              <w:t>Note:</w:t>
-            </w:r>
-            <w:r>
-              <w:rPr>
-                <w:b/>
-                <w:bCs/>
-                <w:i/>
-                <w:iCs/>
-              </w:rPr>
-              <w:t xml:space="preserve"> </w:t>
-            </w:r>
-            <w:r>
-              <w:t xml:space="preserve">If you are doing a one-sided hypothesis test, you change </w:t>
-            </w:r>
-            <w:r>
-              <w:rPr>
-                <w:rFonts w:ascii="Courier New" w:hAnsi="Courier New" w:cs="Courier New"/>
-                <w:color w:val="00B050"/>
-                <w:sz w:val="20"/>
-                <w:szCs w:val="20"/>
-              </w:rPr>
-              <w:t>alternative</w:t>
-            </w:r>
-            <w:r>
-              <w:t xml:space="preserve"> to either </w:t>
-            </w:r>
-            <w:r>
-              <w:rPr>
-                <w:color w:val="00B050"/>
-              </w:rPr>
-              <w:t>“greater”</w:t>
-            </w:r>
-            <w:r>
-              <w:t xml:space="preserve"> or </w:t>
-            </w:r>
-            <w:r>
-              <w:rPr>
-                <w:color w:val="00B050"/>
-              </w:rPr>
-              <w:t>“less”</w:t>
-            </w:r>
-          </w:p>
-          <w:p>
-            <w:pPr>
-              <w:rPr>
-                <w:color w:val="0070C0"/>
               </w:rPr>
             </w:pPr>
           </w:p>
@@ -426,399 +632,373 @@
                 <w:sz w:val="28"/>
                 <w:szCs w:val="28"/>
               </w:rPr>
-              <w:t xml:space="preserve">Obtaining 1000 Bootstrap </w:t>
-            </w:r>
-            <w:r>
+              <w:t>Performing a t-test for a Difference in Means</w:t>
+            </w:r>
+          </w:p>
+          <w:p>
+            <w:pPr>
+              <w:jc w:val="center"/>
               <w:rPr>
                 <w:b/>
                 <w:bCs/>
                 <w:sz w:val="28"/>
                 <w:szCs w:val="28"/>
               </w:rPr>
-              <w:t xml:space="preserve">Differences in </w:t>
-            </w:r>
-            <w:r>
-              <w:rPr>
-                <w:b/>
-                <w:bCs/>
-                <w:sz w:val="28"/>
-                <w:szCs w:val="28"/>
-              </w:rPr>
-              <w:t>Means</w:t>
-            </w:r>
-          </w:p>
-          <w:p>
-            <w:pPr>
-              <w:jc w:val="center"/>
-              <w:rPr>
-                <w:b/>
-                <w:bCs/>
-                <w:sz w:val="28"/>
-                <w:szCs w:val="28"/>
-              </w:rPr>
-            </w:pPr>
-          </w:p>
-          <w:p>
-            <w:pPr>
-              <w:rPr>
-                <w:rFonts w:ascii="Courier New" w:hAnsi="Courier New" w:cs="Courier New"/>
-              </w:rPr>
-            </w:pPr>
-            <w:r>
-              <w:rPr>
-                <w:rFonts w:ascii="Courier New" w:hAnsi="Courier New" w:cs="Courier New"/>
-                <w:color w:val="000000" w:themeColor="text1"/>
-              </w:rPr>
-              <w:t>b</w:t>
-            </w:r>
-            <w:r>
-              <w:rPr>
-                <w:rFonts w:ascii="Courier New" w:hAnsi="Courier New" w:cs="Courier New"/>
-                <w:color w:val="000000" w:themeColor="text1"/>
-              </w:rPr>
-              <w:t>ootstrap &lt;-</w:t>
-            </w:r>
-            <w:r>
-              <w:rPr>
-                <w:rFonts w:ascii="Courier New" w:hAnsi="Courier New" w:cs="Courier New"/>
-                <w:color w:val="FF0000"/>
+            </w:pPr>
+          </w:p>
+          <w:p>
+            <w:pPr>
+              <w:rPr>
+                <w:rFonts w:ascii="Courier New" w:hAnsi="Courier New" w:cs="Courier New"/>
+              </w:rPr>
+            </w:pPr>
+            <w:proofErr w:type="spellStart"/>
+            <w:r>
+              <w:rPr>
+                <w:rFonts w:ascii="Courier New" w:hAnsi="Courier New" w:cs="Courier New"/>
+              </w:rPr>
+              <w:t>t_test</w:t>
+            </w:r>
+            <w:proofErr w:type="spellEnd"/>
+            <w:r>
+              <w:rPr>
+                <w:rFonts w:ascii="Courier New" w:hAnsi="Courier New" w:cs="Courier New"/>
+              </w:rPr>
+              <w:t xml:space="preserve">(x = </w:t>
+            </w:r>
+            <w:r>
+              <w:rPr>
+                <w:rFonts w:ascii="Courier New" w:hAnsi="Courier New" w:cs="Courier New"/>
+                <w:color w:val="FF0000"/>
+              </w:rPr>
+              <w:t>&lt;NAME OF DATASET&gt;</w:t>
+            </w:r>
+            <w:r>
+              <w:rPr>
+                <w:rFonts w:ascii="Courier New" w:hAnsi="Courier New" w:cs="Courier New"/>
+              </w:rPr>
+              <w:t xml:space="preserve">, </w:t>
+            </w:r>
+          </w:p>
+          <w:p>
+            <w:pPr>
+              <w:rPr>
+                <w:rFonts w:ascii="Courier New" w:hAnsi="Courier New" w:cs="Courier New"/>
+              </w:rPr>
+            </w:pPr>
+            <w:r>
+              <w:rPr>
+                <w:rFonts w:ascii="Courier New" w:hAnsi="Courier New" w:cs="Courier New"/>
+              </w:rPr>
+              <w:t xml:space="preserve">       response = </w:t>
+            </w:r>
+            <w:r>
+              <w:rPr>
+                <w:rFonts w:ascii="Courier New" w:hAnsi="Courier New" w:cs="Courier New"/>
+                <w:color w:val="FF0000"/>
+              </w:rPr>
+              <w:t xml:space="preserve">&lt;NAME OF </w:t>
+            </w:r>
+            <w:r>
+              <w:rPr>
+                <w:rFonts w:ascii="Courier New" w:hAnsi="Courier New" w:cs="Courier New"/>
+                <w:color w:val="FF0000"/>
+              </w:rPr>
+              <w:t xml:space="preserve">NUMERICAL </w:t>
+            </w:r>
+            <w:r>
+              <w:rPr>
+                <w:rFonts w:ascii="Courier New" w:hAnsi="Courier New" w:cs="Courier New"/>
+                <w:color w:val="FF0000"/>
+              </w:rPr>
+              <w:t>VARIABLE&gt;</w:t>
+            </w:r>
+            <w:r>
+              <w:rPr>
+                <w:rFonts w:ascii="Courier New" w:hAnsi="Courier New" w:cs="Courier New"/>
+              </w:rPr>
+              <w:t>,</w:t>
+            </w:r>
+          </w:p>
+          <w:p>
+            <w:pPr>
+              <w:rPr>
+                <w:rFonts w:ascii="Courier New" w:hAnsi="Courier New" w:cs="Courier New"/>
+              </w:rPr>
+            </w:pPr>
+            <w:r>
+              <w:rPr>
+                <w:rFonts w:ascii="Courier New" w:hAnsi="Courier New" w:cs="Courier New"/>
+              </w:rPr>
+              <w:t xml:space="preserve">       explanatory = </w:t>
+            </w:r>
+            <w:r>
+              <w:rPr>
+                <w:rFonts w:ascii="Courier New" w:hAnsi="Courier New" w:cs="Courier New"/>
+                <w:color w:val="FF0000"/>
+              </w:rPr>
+              <w:t xml:space="preserve">&lt;NAME OF </w:t>
+            </w:r>
+            <w:r>
+              <w:rPr>
+                <w:rFonts w:ascii="Courier New" w:hAnsi="Courier New" w:cs="Courier New"/>
+                <w:color w:val="FF0000"/>
+              </w:rPr>
+              <w:t xml:space="preserve">CATEGORICAL </w:t>
+            </w:r>
+            <w:r>
+              <w:rPr>
+                <w:rFonts w:ascii="Courier New" w:hAnsi="Courier New" w:cs="Courier New"/>
+                <w:color w:val="FF0000"/>
+              </w:rPr>
+              <w:t>VARIABLE&gt;</w:t>
+            </w:r>
+            <w:r>
+              <w:rPr>
+                <w:rFonts w:ascii="Courier New" w:hAnsi="Courier New" w:cs="Courier New"/>
+              </w:rPr>
+              <w:t>,</w:t>
+            </w:r>
+            <w:r>
+              <w:rPr>
+                <w:rFonts w:ascii="Courier New" w:hAnsi="Courier New" w:cs="Courier New"/>
               </w:rPr>
               <w:t xml:space="preserve"> </w:t>
             </w:r>
-            <w:r>
-              <w:rPr>
-                <w:rFonts w:ascii="Courier New" w:hAnsi="Courier New" w:cs="Courier New"/>
-                <w:color w:val="FF0000"/>
-              </w:rPr>
-              <w:t>&lt;NAME OF DATASET&gt;</w:t>
-            </w:r>
-            <w:r>
-              <w:rPr>
-                <w:rFonts w:ascii="Courier New" w:hAnsi="Courier New" w:cs="Courier New"/>
+          </w:p>
+          <w:p>
+            <w:pPr>
+              <w:rPr>
+                <w:rFonts w:ascii="Courier New" w:hAnsi="Courier New" w:cs="Courier New"/>
+              </w:rPr>
+            </w:pPr>
+            <w:r>
+              <w:rPr>
+                <w:rFonts w:ascii="Courier New" w:hAnsi="Courier New" w:cs="Courier New"/>
+              </w:rPr>
+              <w:t xml:space="preserve">       </w:t>
+            </w:r>
+            <w:proofErr w:type="spellStart"/>
+            <w:r>
+              <w:rPr>
+                <w:rFonts w:ascii="Courier New" w:hAnsi="Courier New" w:cs="Courier New"/>
+              </w:rPr>
+              <w:t>conf_int</w:t>
+            </w:r>
+            <w:proofErr w:type="spellEnd"/>
+            <w:r>
+              <w:rPr>
+                <w:rFonts w:ascii="Courier New" w:hAnsi="Courier New" w:cs="Courier New"/>
+              </w:rPr>
+              <w:t xml:space="preserve"> = </w:t>
+            </w:r>
+            <w:r>
+              <w:rPr>
+                <w:rFonts w:ascii="Courier New" w:hAnsi="Courier New" w:cs="Courier New"/>
+              </w:rPr>
+              <w:t>TRUE</w:t>
+            </w:r>
+            <w:r>
+              <w:rPr>
+                <w:rFonts w:ascii="Courier New" w:hAnsi="Courier New" w:cs="Courier New"/>
+              </w:rPr>
+              <w:t xml:space="preserve">, </w:t>
+            </w:r>
+          </w:p>
+          <w:p>
+            <w:pPr>
+              <w:rPr>
+                <w:rFonts w:ascii="Courier New" w:hAnsi="Courier New" w:cs="Courier New"/>
+              </w:rPr>
+            </w:pPr>
+            <w:r>
+              <w:rPr>
+                <w:rFonts w:ascii="Courier New" w:hAnsi="Courier New" w:cs="Courier New"/>
+              </w:rPr>
+              <w:t xml:space="preserve">       </w:t>
+            </w:r>
+            <w:proofErr w:type="spellStart"/>
+            <w:r>
+              <w:rPr>
+                <w:rFonts w:ascii="Courier New" w:hAnsi="Courier New" w:cs="Courier New"/>
+              </w:rPr>
+              <w:t>conf</w:t>
+            </w:r>
+            <w:r>
+              <w:rPr>
+                <w:rFonts w:ascii="Courier New" w:hAnsi="Courier New" w:cs="Courier New"/>
+              </w:rPr>
+              <w:t>_</w:t>
+            </w:r>
+            <w:r>
+              <w:rPr>
+                <w:rFonts w:ascii="Courier New" w:hAnsi="Courier New" w:cs="Courier New"/>
+              </w:rPr>
+              <w:t>level</w:t>
+            </w:r>
+            <w:proofErr w:type="spellEnd"/>
+            <w:r>
+              <w:rPr>
+                <w:rFonts w:ascii="Courier New" w:hAnsi="Courier New" w:cs="Courier New"/>
+              </w:rPr>
+              <w:t xml:space="preserve"> = </w:t>
+            </w:r>
+            <w:r>
+              <w:rPr>
+                <w:rFonts w:ascii="Courier New" w:hAnsi="Courier New" w:cs="Courier New"/>
+                <w:color w:val="0070C0"/>
+              </w:rPr>
+              <w:t>0.90</w:t>
+            </w:r>
+            <w:r>
+              <w:rPr>
+                <w:rFonts w:ascii="Courier New" w:hAnsi="Courier New" w:cs="Courier New"/>
+              </w:rPr>
+              <w:t xml:space="preserve">, </w:t>
+            </w:r>
+          </w:p>
+          <w:p>
+            <w:pPr>
+              <w:rPr>
+                <w:rFonts w:ascii="Courier New" w:hAnsi="Courier New" w:cs="Courier New"/>
+              </w:rPr>
+            </w:pPr>
+            <w:r>
+              <w:rPr>
+                <w:rFonts w:ascii="Courier New" w:hAnsi="Courier New" w:cs="Courier New"/>
+              </w:rPr>
+              <w:t xml:space="preserve">       alternative = </w:t>
+            </w:r>
+            <w:r>
+              <w:rPr>
+                <w:rFonts w:ascii="Courier New" w:hAnsi="Courier New" w:cs="Courier New"/>
+                <w:color w:val="00B050"/>
+              </w:rPr>
+              <w:t>"two-sided"</w:t>
+            </w:r>
+            <w:r>
+              <w:rPr>
+                <w:rFonts w:ascii="Courier New" w:hAnsi="Courier New" w:cs="Courier New"/>
+              </w:rPr>
+              <w:t>)</w:t>
+            </w:r>
+          </w:p>
+          <w:p>
+            <w:pPr>
+              <w:rPr>
+                <w:b/>
+                <w:bCs/>
+                <w:i/>
+                <w:iCs/>
+              </w:rPr>
+            </w:pPr>
+          </w:p>
+          <w:p>
+            <w:pPr>
+              <w:rPr>
+                <w:color w:val="0070C0"/>
+              </w:rPr>
+            </w:pPr>
+            <w:r>
+              <w:rPr>
+                <w:b/>
+                <w:bCs/>
+                <w:i/>
+                <w:iCs/>
+              </w:rPr>
+              <w:t>Note:</w:t>
+            </w:r>
+            <w:r>
+              <w:rPr>
+                <w:b/>
+                <w:bCs/>
+                <w:i/>
+                <w:iCs/>
               </w:rPr>
               <w:t xml:space="preserve"> </w:t>
             </w:r>
             <w:r>
-              <w:rPr>
-                <w:rFonts w:ascii="Courier New" w:hAnsi="Courier New" w:cs="Courier New"/>
-              </w:rPr>
-              <w:t>%&gt;%</w:t>
-            </w:r>
-          </w:p>
-          <w:p>
-            <w:pPr>
-              <w:rPr>
-                <w:rFonts w:ascii="Courier New" w:hAnsi="Courier New" w:cs="Courier New"/>
-                <w:color w:val="FF0000"/>
-              </w:rPr>
-            </w:pPr>
-            <w:r>
-              <w:rPr>
-                <w:rFonts w:ascii="Courier New" w:hAnsi="Courier New" w:cs="Courier New"/>
-              </w:rPr>
-              <w:t xml:space="preserve">  specify(response = </w:t>
-            </w:r>
-            <w:r>
-              <w:rPr>
-                <w:rFonts w:ascii="Courier New" w:hAnsi="Courier New" w:cs="Courier New"/>
-                <w:color w:val="FF0000"/>
-              </w:rPr>
-              <w:t xml:space="preserve">&lt;NAME OF </w:t>
-            </w:r>
-            <w:r>
-              <w:rPr>
-                <w:rFonts w:ascii="Courier New" w:hAnsi="Courier New" w:cs="Courier New"/>
-                <w:color w:val="FF0000"/>
-              </w:rPr>
-              <w:t xml:space="preserve">NUMERICAL </w:t>
-            </w:r>
-            <w:r>
-              <w:rPr>
-                <w:rFonts w:ascii="Courier New" w:hAnsi="Courier New" w:cs="Courier New"/>
-                <w:color w:val="FF0000"/>
-              </w:rPr>
-              <w:t>VARIABLE&gt;</w:t>
-            </w:r>
-            <w:r>
-              <w:rPr>
-                <w:rFonts w:ascii="Courier New" w:hAnsi="Courier New" w:cs="Courier New"/>
-              </w:rPr>
-              <w:t>,</w:t>
-            </w:r>
-            <w:r>
-              <w:rPr>
-                <w:rFonts w:ascii="Courier New" w:hAnsi="Courier New" w:cs="Courier New"/>
-                <w:color w:val="FF0000"/>
+              <w:t xml:space="preserve">If you want a 95% confidence interval, you change </w:t>
+            </w:r>
+            <w:proofErr w:type="spellStart"/>
+            <w:r>
+              <w:rPr>
+                <w:rFonts w:ascii="Courier New" w:hAnsi="Courier New" w:cs="Courier New"/>
+                <w:color w:val="0070C0"/>
+                <w:sz w:val="20"/>
+                <w:szCs w:val="20"/>
+              </w:rPr>
+              <w:t>conf_level</w:t>
+            </w:r>
+            <w:proofErr w:type="spellEnd"/>
+            <w:r>
+              <w:rPr>
+                <w:color w:val="0070C0"/>
+              </w:rPr>
+              <w:t xml:space="preserve"> to 0.95</w:t>
+            </w:r>
+          </w:p>
+          <w:p>
+            <w:pPr>
+              <w:rPr>
+                <w:color w:val="00B050"/>
+              </w:rPr>
+            </w:pPr>
+            <w:r>
+              <w:rPr>
+                <w:b/>
+                <w:bCs/>
+                <w:i/>
+                <w:iCs/>
+              </w:rPr>
+              <w:t>Note:</w:t>
+            </w:r>
+            <w:r>
+              <w:rPr>
+                <w:b/>
+                <w:bCs/>
+                <w:i/>
+                <w:iCs/>
               </w:rPr>
               <w:t xml:space="preserve"> </w:t>
             </w:r>
-          </w:p>
-          <w:p>
-            <w:pPr>
-              <w:rPr>
-                <w:rFonts w:ascii="Courier New" w:hAnsi="Courier New" w:cs="Courier New"/>
-              </w:rPr>
-            </w:pPr>
-            <w:r>
-              <w:rPr>
-                <w:rFonts w:ascii="Courier New" w:hAnsi="Courier New" w:cs="Courier New"/>
-              </w:rPr>
-              <w:t xml:space="preserve">          explanatory = </w:t>
-            </w:r>
-            <w:r>
-              <w:rPr>
-                <w:rFonts w:ascii="Courier New" w:hAnsi="Courier New" w:cs="Courier New"/>
-                <w:color w:val="FF0000"/>
-              </w:rPr>
-              <w:t xml:space="preserve">&lt;NAME OF </w:t>
-            </w:r>
-            <w:r>
-              <w:rPr>
-                <w:rFonts w:ascii="Courier New" w:hAnsi="Courier New" w:cs="Courier New"/>
-                <w:color w:val="FF0000"/>
-              </w:rPr>
-              <w:t xml:space="preserve">CATEGORICAL </w:t>
-            </w:r>
-            <w:r>
-              <w:rPr>
-                <w:rFonts w:ascii="Courier New" w:hAnsi="Courier New" w:cs="Courier New"/>
-                <w:color w:val="FF0000"/>
-              </w:rPr>
-              <w:t>VARIABLE&gt;</w:t>
-            </w:r>
-            <w:r>
-              <w:rPr>
-                <w:rFonts w:ascii="Courier New" w:hAnsi="Courier New" w:cs="Courier New"/>
-              </w:rPr>
-              <w:t xml:space="preserve">) %&gt;% </w:t>
-            </w:r>
-          </w:p>
-          <w:p>
-            <w:pPr>
-              <w:rPr>
-                <w:rFonts w:ascii="Courier New" w:hAnsi="Courier New" w:cs="Courier New"/>
-              </w:rPr>
-            </w:pPr>
-            <w:r>
-              <w:rPr>
-                <w:rFonts w:ascii="Courier New" w:hAnsi="Courier New" w:cs="Courier New"/>
-              </w:rPr>
-              <w:t xml:space="preserve">  generate(reps = </w:t>
-            </w:r>
-            <w:r>
-              <w:rPr>
-                <w:rFonts w:ascii="Courier New" w:hAnsi="Courier New" w:cs="Courier New"/>
-              </w:rPr>
-              <w:t>1000</w:t>
-            </w:r>
-            <w:r>
-              <w:rPr>
-                <w:rFonts w:ascii="Courier New" w:hAnsi="Courier New" w:cs="Courier New"/>
-              </w:rPr>
-              <w:t xml:space="preserve">, type = "bootstrap") %&gt;% </w:t>
-            </w:r>
-          </w:p>
-          <w:p>
-            <w:pPr>
-              <w:rPr>
-                <w:rFonts w:ascii="Courier New" w:hAnsi="Courier New" w:cs="Courier New"/>
-              </w:rPr>
-            </w:pPr>
-            <w:r>
-              <w:rPr>
-                <w:rFonts w:ascii="Courier New" w:hAnsi="Courier New" w:cs="Courier New"/>
-              </w:rPr>
-              <w:t xml:space="preserve">  calculate(stat = "</w:t>
-            </w:r>
-            <w:r>
-              <w:rPr>
-                <w:rFonts w:ascii="Courier New" w:hAnsi="Courier New" w:cs="Courier New"/>
-              </w:rPr>
-              <w:t xml:space="preserve">diff in </w:t>
-            </w:r>
-            <w:r>
-              <w:rPr>
-                <w:rFonts w:ascii="Courier New" w:hAnsi="Courier New" w:cs="Courier New"/>
-              </w:rPr>
-              <w:t>mean</w:t>
-            </w:r>
-            <w:r>
-              <w:rPr>
-                <w:rFonts w:ascii="Courier New" w:hAnsi="Courier New" w:cs="Courier New"/>
-              </w:rPr>
-              <w:t>s</w:t>
-            </w:r>
-            <w:r>
-              <w:rPr>
-                <w:rFonts w:ascii="Courier New" w:hAnsi="Courier New" w:cs="Courier New"/>
-              </w:rPr>
-              <w:t>"</w:t>
-            </w:r>
-            <w:r>
-              <w:rPr>
-                <w:rFonts w:ascii="Courier New" w:hAnsi="Courier New" w:cs="Courier New"/>
-              </w:rPr>
-              <w:t xml:space="preserve">, </w:t>
-            </w:r>
-          </w:p>
-          <w:p>
-            <w:pPr>
-              <w:rPr>
-                <w:rFonts w:ascii="Courier New" w:hAnsi="Courier New" w:cs="Courier New"/>
-              </w:rPr>
-            </w:pPr>
-            <w:r>
-              <w:rPr>
-                <w:rFonts w:ascii="Courier New" w:hAnsi="Courier New" w:cs="Courier New"/>
-              </w:rPr>
-              <w:t xml:space="preserve">            order = c(</w:t>
-            </w:r>
-            <w:r>
-              <w:rPr>
-                <w:rFonts w:ascii="Courier New" w:hAnsi="Courier New" w:cs="Courier New"/>
-              </w:rPr>
-              <w:t>“</w:t>
-            </w:r>
-            <w:r>
-              <w:rPr>
-                <w:rFonts w:ascii="Courier New" w:hAnsi="Courier New" w:cs="Courier New"/>
-                <w:color w:val="FF0000"/>
-              </w:rPr>
-              <w:t>&lt;NAME OF FIRST GROUP&gt;</w:t>
-            </w:r>
-            <w:r>
-              <w:rPr>
-                <w:rFonts w:ascii="Courier New" w:hAnsi="Courier New" w:cs="Courier New"/>
-              </w:rPr>
-              <w:t>”, “</w:t>
-            </w:r>
-            <w:r>
-              <w:rPr>
-                <w:rFonts w:ascii="Courier New" w:hAnsi="Courier New" w:cs="Courier New"/>
-                <w:color w:val="FF0000"/>
-              </w:rPr>
-              <w:t>&lt;NAME OF FIRST GROUP&gt;</w:t>
-            </w:r>
-            <w:r>
-              <w:rPr>
-                <w:rFonts w:ascii="Courier New" w:hAnsi="Courier New" w:cs="Courier New"/>
-              </w:rPr>
-              <w:t>”</w:t>
-            </w:r>
-            <w:r>
-              <w:rPr>
-                <w:rFonts w:ascii="Courier New" w:hAnsi="Courier New" w:cs="Courier New"/>
-              </w:rPr>
-              <w:t>)</w:t>
-            </w:r>
-          </w:p>
-          <w:p>
-            <w:pPr>
-              <w:rPr>
-                <w:rFonts w:ascii="Courier New" w:hAnsi="Courier New" w:cs="Courier New"/>
-              </w:rPr>
-            </w:pPr>
-            <w:r>
-              <w:rPr>
-                <w:rFonts w:ascii="Courier New" w:hAnsi="Courier New" w:cs="Courier New"/>
-              </w:rPr>
-              <w:t xml:space="preserve">            )</w:t>
-            </w:r>
-          </w:p>
-          <w:p>
-            <w:pPr>
-              <w:rPr>
-                <w:b/>
-                <w:bCs/>
-                <w:i/>
-                <w:iCs/>
-              </w:rPr>
-            </w:pPr>
-          </w:p>
-          <w:p>
-            <w:r>
-              <w:rPr>
-                <w:b/>
-                <w:bCs/>
-                <w:i/>
-                <w:iCs/>
-              </w:rPr>
-              <w:t>No</w:t>
-            </w:r>
-            <w:r>
-              <w:rPr>
-                <w:b/>
-                <w:bCs/>
-                <w:i/>
-                <w:iCs/>
-              </w:rPr>
-              <w:t>te:</w:t>
-            </w:r>
-            <w:r>
-              <w:rPr>
-                <w:b/>
-                <w:bCs/>
-              </w:rPr>
-              <w:t xml:space="preserve"> </w:t>
-            </w:r>
-            <w:r>
-              <w:t xml:space="preserve">The </w:t>
-            </w:r>
-            <w:r>
-              <w:t>quotation marks in the c() function are important! They need to be there even after you replace the values!</w:t>
-            </w:r>
-          </w:p>
-          <w:p>
-            <w:r>
-              <w:rPr>
-                <w:b/>
-                <w:bCs/>
-                <w:i/>
-                <w:iCs/>
-              </w:rPr>
-              <w:t>No</w:t>
-            </w:r>
-            <w:r>
-              <w:rPr>
-                <w:b/>
-                <w:bCs/>
-                <w:i/>
-                <w:iCs/>
-              </w:rPr>
-              <w:t>te:</w:t>
-            </w:r>
-            <w:r>
-              <w:rPr>
-                <w:b/>
-                <w:bCs/>
-              </w:rPr>
-              <w:t xml:space="preserve"> </w:t>
-            </w:r>
-            <w:r>
-              <w:t xml:space="preserve">Spelling and capitalization are important. You need to be 100% certain what the names of each group are when you specify them in the </w:t>
-            </w:r>
-            <w:r>
-              <w:rPr>
-                <w:rFonts w:ascii="Courier New" w:hAnsi="Courier New" w:cs="Courier New"/>
-                <w:sz w:val="22"/>
-                <w:szCs w:val="22"/>
-              </w:rPr>
-              <w:t xml:space="preserve">order = </w:t>
-            </w:r>
-            <w:r>
-              <w:t>step!</w:t>
-            </w:r>
-          </w:p>
-          <w:p>
-            <w:pPr>
-              <w:rPr>
-                <w:b/>
-                <w:bCs/>
-              </w:rPr>
-            </w:pPr>
-            <w:r>
-              <w:t xml:space="preserve"> </w:t>
-            </w:r>
+            <w:r>
+              <w:t xml:space="preserve">If you are doing a one-sided hypothesis test, you change </w:t>
+            </w:r>
+            <w:r>
+              <w:rPr>
+                <w:rFonts w:ascii="Courier New" w:hAnsi="Courier New" w:cs="Courier New"/>
+                <w:color w:val="00B050"/>
+                <w:sz w:val="20"/>
+                <w:szCs w:val="20"/>
+              </w:rPr>
+              <w:t>alternative</w:t>
+            </w:r>
+            <w:r>
+              <w:t xml:space="preserve"> to either </w:t>
+            </w:r>
+            <w:r>
+              <w:rPr>
+                <w:color w:val="00B050"/>
+              </w:rPr>
+              <w:t>“greater”</w:t>
+            </w:r>
+            <w:r>
+              <w:t xml:space="preserve"> or </w:t>
+            </w:r>
+            <w:r>
+              <w:rPr>
+                <w:color w:val="00B050"/>
+              </w:rPr>
+              <w:t>“less”</w:t>
+            </w:r>
+          </w:p>
+          <w:p>
+            <w:pPr>
+              <w:rPr>
+                <w:color w:val="0070C0"/>
+              </w:rPr>
+            </w:pPr>
           </w:p>
         </w:tc>
       </w:tr>
@@ -838,6 +1018,426 @@
               </w:rPr>
             </w:pPr>
             <w:r>
+              <w:rPr>
+                <w:b/>
+                <w:bCs/>
+                <w:sz w:val="28"/>
+                <w:szCs w:val="28"/>
+              </w:rPr>
+              <w:t xml:space="preserve">Obtaining 1000 Bootstrap </w:t>
+            </w:r>
+            <w:r>
+              <w:rPr>
+                <w:b/>
+                <w:bCs/>
+                <w:sz w:val="28"/>
+                <w:szCs w:val="28"/>
+              </w:rPr>
+              <w:t xml:space="preserve">Differences in </w:t>
+            </w:r>
+            <w:r>
+              <w:rPr>
+                <w:b/>
+                <w:bCs/>
+                <w:sz w:val="28"/>
+                <w:szCs w:val="28"/>
+              </w:rPr>
+              <w:t>Means</w:t>
+            </w:r>
+          </w:p>
+          <w:p>
+            <w:pPr>
+              <w:jc w:val="center"/>
+              <w:rPr>
+                <w:b/>
+                <w:bCs/>
+                <w:sz w:val="28"/>
+                <w:szCs w:val="28"/>
+              </w:rPr>
+            </w:pPr>
+          </w:p>
+          <w:p>
+            <w:pPr>
+              <w:rPr>
+                <w:rFonts w:ascii="Courier New" w:hAnsi="Courier New" w:cs="Courier New"/>
+              </w:rPr>
+            </w:pPr>
+            <w:r>
+              <w:rPr>
+                <w:rFonts w:ascii="Courier New" w:hAnsi="Courier New" w:cs="Courier New"/>
+                <w:color w:val="000000" w:themeColor="text1"/>
+              </w:rPr>
+              <w:t>b</w:t>
+            </w:r>
+            <w:r>
+              <w:rPr>
+                <w:rFonts w:ascii="Courier New" w:hAnsi="Courier New" w:cs="Courier New"/>
+                <w:color w:val="000000" w:themeColor="text1"/>
+              </w:rPr>
+              <w:t>ootstrap &lt;-</w:t>
+            </w:r>
+            <w:r>
+              <w:rPr>
+                <w:rFonts w:ascii="Courier New" w:hAnsi="Courier New" w:cs="Courier New"/>
+                <w:color w:val="FF0000"/>
+              </w:rPr>
+              <w:t xml:space="preserve"> </w:t>
+            </w:r>
+            <w:r>
+              <w:rPr>
+                <w:rFonts w:ascii="Courier New" w:hAnsi="Courier New" w:cs="Courier New"/>
+                <w:color w:val="FF0000"/>
+              </w:rPr>
+              <w:t>&lt;NAME OF DATASET&gt;</w:t>
+            </w:r>
+            <w:r>
+              <w:rPr>
+                <w:rFonts w:ascii="Courier New" w:hAnsi="Courier New" w:cs="Courier New"/>
+              </w:rPr>
+              <w:t xml:space="preserve"> </w:t>
+            </w:r>
+            <w:r>
+              <w:rPr>
+                <w:rFonts w:ascii="Courier New" w:hAnsi="Courier New" w:cs="Courier New"/>
+              </w:rPr>
+              <w:t>%&gt;%</w:t>
+            </w:r>
+          </w:p>
+          <w:p>
+            <w:pPr>
+              <w:rPr>
+                <w:rFonts w:ascii="Courier New" w:hAnsi="Courier New" w:cs="Courier New"/>
+                <w:color w:val="FF0000"/>
+              </w:rPr>
+            </w:pPr>
+            <w:r>
+              <w:rPr>
+                <w:rFonts w:ascii="Courier New" w:hAnsi="Courier New" w:cs="Courier New"/>
+              </w:rPr>
+              <w:t xml:space="preserve">  specify(response = </w:t>
+            </w:r>
+            <w:r>
+              <w:rPr>
+                <w:rFonts w:ascii="Courier New" w:hAnsi="Courier New" w:cs="Courier New"/>
+                <w:color w:val="FF0000"/>
+              </w:rPr>
+              <w:t xml:space="preserve">&lt;NAME OF </w:t>
+            </w:r>
+            <w:r>
+              <w:rPr>
+                <w:rFonts w:ascii="Courier New" w:hAnsi="Courier New" w:cs="Courier New"/>
+                <w:color w:val="FF0000"/>
+              </w:rPr>
+              <w:t xml:space="preserve">NUMERICAL </w:t>
+            </w:r>
+            <w:r>
+              <w:rPr>
+                <w:rFonts w:ascii="Courier New" w:hAnsi="Courier New" w:cs="Courier New"/>
+                <w:color w:val="FF0000"/>
+              </w:rPr>
+              <w:t>VARIABLE&gt;</w:t>
+            </w:r>
+            <w:r>
+              <w:rPr>
+                <w:rFonts w:ascii="Courier New" w:hAnsi="Courier New" w:cs="Courier New"/>
+              </w:rPr>
+              <w:t>,</w:t>
+            </w:r>
+            <w:r>
+              <w:rPr>
+                <w:rFonts w:ascii="Courier New" w:hAnsi="Courier New" w:cs="Courier New"/>
+                <w:color w:val="FF0000"/>
+              </w:rPr>
+              <w:t xml:space="preserve"> </w:t>
+            </w:r>
+          </w:p>
+          <w:p>
+            <w:pPr>
+              <w:rPr>
+                <w:rFonts w:ascii="Courier New" w:hAnsi="Courier New" w:cs="Courier New"/>
+              </w:rPr>
+            </w:pPr>
+            <w:r>
+              <w:rPr>
+                <w:rFonts w:ascii="Courier New" w:hAnsi="Courier New" w:cs="Courier New"/>
+              </w:rPr>
+              <w:t xml:space="preserve">          explanatory = </w:t>
+            </w:r>
+            <w:r>
+              <w:rPr>
+                <w:rFonts w:ascii="Courier New" w:hAnsi="Courier New" w:cs="Courier New"/>
+                <w:color w:val="FF0000"/>
+              </w:rPr>
+              <w:t xml:space="preserve">&lt;NAME OF </w:t>
+            </w:r>
+            <w:r>
+              <w:rPr>
+                <w:rFonts w:ascii="Courier New" w:hAnsi="Courier New" w:cs="Courier New"/>
+                <w:color w:val="FF0000"/>
+              </w:rPr>
+              <w:t xml:space="preserve">CATEGORICAL </w:t>
+            </w:r>
+            <w:r>
+              <w:rPr>
+                <w:rFonts w:ascii="Courier New" w:hAnsi="Courier New" w:cs="Courier New"/>
+                <w:color w:val="FF0000"/>
+              </w:rPr>
+              <w:t>VARIABLE&gt;</w:t>
+            </w:r>
+            <w:r>
+              <w:rPr>
+                <w:rFonts w:ascii="Courier New" w:hAnsi="Courier New" w:cs="Courier New"/>
+              </w:rPr>
+              <w:t xml:space="preserve">) %&gt;% </w:t>
+            </w:r>
+          </w:p>
+          <w:p>
+            <w:pPr>
+              <w:rPr>
+                <w:rFonts w:ascii="Courier New" w:hAnsi="Courier New" w:cs="Courier New"/>
+              </w:rPr>
+            </w:pPr>
+            <w:r>
+              <w:rPr>
+                <w:rFonts w:ascii="Courier New" w:hAnsi="Courier New" w:cs="Courier New"/>
+              </w:rPr>
+              <w:t xml:space="preserve">  generate(reps = </w:t>
+            </w:r>
+            <w:r>
+              <w:rPr>
+                <w:rFonts w:ascii="Courier New" w:hAnsi="Courier New" w:cs="Courier New"/>
+              </w:rPr>
+              <w:t>1000</w:t>
+            </w:r>
+            <w:r>
+              <w:rPr>
+                <w:rFonts w:ascii="Courier New" w:hAnsi="Courier New" w:cs="Courier New"/>
+              </w:rPr>
+              <w:t xml:space="preserve">, type = "bootstrap") %&gt;% </w:t>
+            </w:r>
+          </w:p>
+          <w:p>
+            <w:pPr>
+              <w:rPr>
+                <w:rFonts w:ascii="Courier New" w:hAnsi="Courier New" w:cs="Courier New"/>
+              </w:rPr>
+            </w:pPr>
+            <w:r>
+              <w:rPr>
+                <w:rFonts w:ascii="Courier New" w:hAnsi="Courier New" w:cs="Courier New"/>
+              </w:rPr>
+              <w:lastRenderedPageBreak/>
+              <w:t xml:space="preserve">  calculate(stat = "</w:t>
+            </w:r>
+            <w:r>
+              <w:rPr>
+                <w:rFonts w:ascii="Courier New" w:hAnsi="Courier New" w:cs="Courier New"/>
+              </w:rPr>
+              <w:t xml:space="preserve">diff in </w:t>
+            </w:r>
+            <w:r>
+              <w:rPr>
+                <w:rFonts w:ascii="Courier New" w:hAnsi="Courier New" w:cs="Courier New"/>
+              </w:rPr>
+              <w:t>mean</w:t>
+            </w:r>
+            <w:r>
+              <w:rPr>
+                <w:rFonts w:ascii="Courier New" w:hAnsi="Courier New" w:cs="Courier New"/>
+              </w:rPr>
+              <w:t>s</w:t>
+            </w:r>
+            <w:r>
+              <w:rPr>
+                <w:rFonts w:ascii="Courier New" w:hAnsi="Courier New" w:cs="Courier New"/>
+              </w:rPr>
+              <w:t>"</w:t>
+            </w:r>
+            <w:r>
+              <w:rPr>
+                <w:rFonts w:ascii="Courier New" w:hAnsi="Courier New" w:cs="Courier New"/>
+              </w:rPr>
+              <w:t xml:space="preserve">, </w:t>
+            </w:r>
+          </w:p>
+          <w:p>
+            <w:pPr>
+              <w:rPr>
+                <w:rFonts w:ascii="Courier New" w:hAnsi="Courier New" w:cs="Courier New"/>
+              </w:rPr>
+            </w:pPr>
+            <w:r>
+              <w:rPr>
+                <w:rFonts w:ascii="Courier New" w:hAnsi="Courier New" w:cs="Courier New"/>
+              </w:rPr>
+              <w:t xml:space="preserve">            order = c(</w:t>
+            </w:r>
+            <w:r>
+              <w:rPr>
+                <w:rFonts w:ascii="Courier New" w:hAnsi="Courier New" w:cs="Courier New"/>
+              </w:rPr>
+              <w:t>“</w:t>
+            </w:r>
+            <w:r>
+              <w:rPr>
+                <w:rFonts w:ascii="Courier New" w:hAnsi="Courier New" w:cs="Courier New"/>
+                <w:color w:val="FF0000"/>
+              </w:rPr>
+              <w:t>&lt;NAME OF FIRST GROUP&gt;</w:t>
+            </w:r>
+            <w:r>
+              <w:rPr>
+                <w:rFonts w:ascii="Courier New" w:hAnsi="Courier New" w:cs="Courier New"/>
+              </w:rPr>
+              <w:t>”, “</w:t>
+            </w:r>
+            <w:r>
+              <w:rPr>
+                <w:rFonts w:ascii="Courier New" w:hAnsi="Courier New" w:cs="Courier New"/>
+                <w:color w:val="FF0000"/>
+              </w:rPr>
+              <w:t>&lt;NAME OF FIRST GROUP&gt;</w:t>
+            </w:r>
+            <w:r>
+              <w:rPr>
+                <w:rFonts w:ascii="Courier New" w:hAnsi="Courier New" w:cs="Courier New"/>
+              </w:rPr>
+              <w:t>”</w:t>
+            </w:r>
+            <w:r>
+              <w:rPr>
+                <w:rFonts w:ascii="Courier New" w:hAnsi="Courier New" w:cs="Courier New"/>
+              </w:rPr>
+              <w:t>)</w:t>
+            </w:r>
+          </w:p>
+          <w:p>
+            <w:pPr>
+              <w:rPr>
+                <w:rFonts w:ascii="Courier New" w:hAnsi="Courier New" w:cs="Courier New"/>
+              </w:rPr>
+            </w:pPr>
+            <w:r>
+              <w:rPr>
+                <w:rFonts w:ascii="Courier New" w:hAnsi="Courier New" w:cs="Courier New"/>
+              </w:rPr>
+              <w:t xml:space="preserve">            )</w:t>
+            </w:r>
+          </w:p>
+          <w:p>
+            <w:pPr>
+              <w:rPr>
+                <w:b/>
+                <w:bCs/>
+                <w:i/>
+                <w:iCs/>
+              </w:rPr>
+            </w:pPr>
+          </w:p>
+          <w:p>
+            <w:r>
+              <w:rPr>
+                <w:b/>
+                <w:bCs/>
+                <w:i/>
+                <w:iCs/>
+              </w:rPr>
+              <w:t>No</w:t>
+            </w:r>
+            <w:r>
+              <w:rPr>
+                <w:b/>
+                <w:bCs/>
+                <w:i/>
+                <w:iCs/>
+              </w:rPr>
+              <w:t>te:</w:t>
+            </w:r>
+            <w:r>
+              <w:rPr>
+                <w:b/>
+                <w:bCs/>
+              </w:rPr>
+              <w:t xml:space="preserve"> </w:t>
+            </w:r>
+            <w:r>
+              <w:t xml:space="preserve">The </w:t>
+            </w:r>
+            <w:r>
+              <w:t>quotation marks in the c() function are important! They need to be there even after you replace the values!</w:t>
+            </w:r>
+          </w:p>
+          <w:p>
+            <w:r>
+              <w:rPr>
+                <w:b/>
+                <w:bCs/>
+                <w:i/>
+                <w:iCs/>
+              </w:rPr>
+              <w:t>No</w:t>
+            </w:r>
+            <w:r>
+              <w:rPr>
+                <w:b/>
+                <w:bCs/>
+                <w:i/>
+                <w:iCs/>
+              </w:rPr>
+              <w:t>te:</w:t>
+            </w:r>
+            <w:r>
+              <w:rPr>
+                <w:b/>
+                <w:bCs/>
+              </w:rPr>
+              <w:t xml:space="preserve"> </w:t>
+            </w:r>
+            <w:r>
+              <w:t xml:space="preserve">Spelling and capitalization are important. You need to be 100% certain what the names of each group are when you specify them in the </w:t>
+            </w:r>
+            <w:r>
+              <w:rPr>
+                <w:rFonts w:ascii="Courier New" w:hAnsi="Courier New" w:cs="Courier New"/>
+                <w:sz w:val="22"/>
+                <w:szCs w:val="22"/>
+              </w:rPr>
+              <w:t xml:space="preserve">order = </w:t>
+            </w:r>
+            <w:r>
+              <w:t>step!</w:t>
+            </w:r>
+          </w:p>
+          <w:p>
+            <w:pPr>
+              <w:rPr>
+                <w:b/>
+                <w:bCs/>
+              </w:rPr>
+            </w:pPr>
+            <w:r>
+              <w:t xml:space="preserve"> </w:t>
+            </w:r>
+          </w:p>
+        </w:tc>
+      </w:tr>
+      <w:tr>
+        <w:tc>
+          <w:tcPr>
+            <w:tcW w:w="10800" w:type="dxa"/>
+          </w:tcPr>
+          <w:p>
+            <w:pPr>
+              <w:jc w:val="center"/>
+              <w:rPr>
+                <w:b/>
+                <w:bCs/>
+                <w:sz w:val="28"/>
+                <w:szCs w:val="28"/>
+              </w:rPr>
+            </w:pPr>
+            <w:r>
+              <w:lastRenderedPageBreak/>
               <w:br w:type="page"/>
             </w:r>
             <w:r>

</xml_diff>